<commit_message>
update the word project description
</commit_message>
<xml_diff>
--- a/excel_python_ha2/l63408_project_description.docx
+++ b/excel_python_ha2/l63408_project_description.docx
@@ -17,6 +17,27 @@
         </w:rPr>
         <w:t>Project Description: Processing United Nations SDG Data</w:t>
       </w:r>
+    </w:p>
+    <w:p>
+      <w:pPr>
+        <w:jc w:val="both"/>
+        <w:rPr>
+          <w:sz w:val="24"/>
+          <w:szCs w:val="24"/>
+        </w:rPr>
+      </w:pPr>
+      <w:r>
+        <w:rPr>
+          <w:sz w:val="24"/>
+          <w:szCs w:val="24"/>
+        </w:rPr>
+        <w:t>Author: Jan Hrušák</w:t>
+      </w:r>
+    </w:p>
+    <w:p>
+      <w:pPr>
+        <w:pStyle w:val="NoSpacing"/>
+      </w:pPr>
     </w:p>
     <w:p>
       <w:pPr>
@@ -54,23 +75,7 @@
             <w:sz w:val="24"/>
             <w:szCs w:val="24"/>
           </w:rPr>
-          <w:t>UN SDG Da</w:t>
-        </w:r>
-        <w:r>
-          <w:rPr>
-            <w:rStyle w:val="Hyperlink"/>
-            <w:sz w:val="24"/>
-            <w:szCs w:val="24"/>
-          </w:rPr>
-          <w:t>t</w:t>
-        </w:r>
-        <w:r>
-          <w:rPr>
-            <w:rStyle w:val="Hyperlink"/>
-            <w:sz w:val="24"/>
-            <w:szCs w:val="24"/>
-          </w:rPr>
-          <w:t>a Portal</w:t>
+          <w:t>UN SDG Data Portal</w:t>
         </w:r>
       </w:hyperlink>
       <w:r>
@@ -840,21 +845,7 @@
           <w:sz w:val="24"/>
           <w:szCs w:val="24"/>
         </w:rPr>
-        <w:t xml:space="preserve">For the individual steps and their </w:t>
-      </w:r>
-      <w:r>
-        <w:rPr>
-          <w:sz w:val="24"/>
-          <w:szCs w:val="24"/>
-        </w:rPr>
-        <w:t>description</w:t>
-      </w:r>
-      <w:r>
-        <w:rPr>
-          <w:sz w:val="24"/>
-          <w:szCs w:val="24"/>
-        </w:rPr>
-        <w:t xml:space="preserve"> in more detail please see the file l63408.ipynb.</w:t>
+        <w:t>For the individual steps and their description in more detail please see the file l63408.ipynb.</w:t>
       </w:r>
     </w:p>
     <w:p>
@@ -1600,6 +1591,7 @@
   <w:style w:type="character" w:default="1" w:styleId="DefaultParagraphFont">
     <w:name w:val="Default Paragraph Font"/>
     <w:uiPriority w:val="1"/>
+    <w:semiHidden/>
     <w:unhideWhenUsed/>
   </w:style>
   <w:style w:type="table" w:default="1" w:styleId="TableNormal">
@@ -1947,6 +1939,15 @@
       <w:color w:val="96607D" w:themeColor="followedHyperlink"/>
       <w:u w:val="single"/>
     </w:rPr>
+  </w:style>
+  <w:style w:type="paragraph" w:styleId="NoSpacing">
+    <w:name w:val="No Spacing"/>
+    <w:uiPriority w:val="1"/>
+    <w:qFormat/>
+    <w:rsid w:val="003D7CA8"/>
+    <w:pPr>
+      <w:spacing w:after="0" w:line="240" w:lineRule="auto"/>
+    </w:pPr>
   </w:style>
 </w:styles>
 </file>

</xml_diff>